<commit_message>
Bat tat remind cho k bi noi de len nhau V1
</commit_message>
<xml_diff>
--- a/NewAudio/Máy Hecquyn.docx
+++ b/NewAudio/Máy Hecquyn.docx
@@ -1030,7 +1030,35 @@
           <w:sz w:val="28"/>
           <w:szCs w:val="28"/>
         </w:rPr>
-        <w:t>ng đến nhịp tim.</w:t>
+        <w:t>ng đến nhịp tim</w:t>
+      </w:r>
+      <w:r>
+        <w:rPr>
+          <w:rFonts w:ascii="Times New Roman" w:hAnsi="Times New Roman"/>
+          <w:i/>
+          <w:sz w:val="28"/>
+          <w:szCs w:val="28"/>
+        </w:rPr>
+        <w:t xml:space="preserve">, </w:t>
+      </w:r>
+      <w:r>
+        <w:rPr>
+          <w:rFonts w:ascii="Times New Roman" w:hAnsi="Times New Roman"/>
+          <w:i/>
+          <w:color w:val="FF0000"/>
+          <w:sz w:val="28"/>
+          <w:szCs w:val="28"/>
+        </w:rPr>
+        <w:t>nếu bạn cảm thấy mệt, hơi thở gấp hãy ấn nút speed trừ để giảm tốc độ cho phù hợp</w:t>
+      </w:r>
+      <w:r>
+        <w:rPr>
+          <w:rFonts w:ascii="Times New Roman" w:hAnsi="Times New Roman"/>
+          <w:i/>
+          <w:sz w:val="28"/>
+          <w:szCs w:val="28"/>
+        </w:rPr>
+        <w:t>.</w:t>
       </w:r>
     </w:p>
     <w:p>
@@ -1801,7 +1829,25 @@
           <w:sz w:val="28"/>
           <w:szCs w:val="28"/>
         </w:rPr>
-        <w:t xml:space="preserve"> sử dụng máy massa năm đến mười phút để thả lỏng cơ</w:t>
+        <w:t xml:space="preserve"> sử dụng máy </w:t>
+      </w:r>
+      <w:r>
+        <w:rPr>
+          <w:rFonts w:ascii="Times New Roman" w:hAnsi="Times New Roman"/>
+          <w:i/>
+          <w:sz w:val="28"/>
+          <w:szCs w:val="28"/>
+        </w:rPr>
+        <w:t>mát xa</w:t>
+      </w:r>
+      <w:r>
+        <w:rPr>
+          <w:rFonts w:ascii="Times New Roman" w:hAnsi="Times New Roman"/>
+          <w:i/>
+          <w:sz w:val="28"/>
+          <w:szCs w:val="28"/>
+        </w:rPr>
+        <w:t xml:space="preserve"> năm đến mười phút để thả lỏng cơ</w:t>
       </w:r>
       <w:r>
         <w:rPr>
@@ -1819,7 +1865,79 @@
           <w:sz w:val="28"/>
           <w:szCs w:val="28"/>
         </w:rPr>
-        <w:t xml:space="preserve"> khoác dây đai massa vào người và ấn công tắc mở để bắt đâu massa , di chuyển dây đai massa đến các vị trí như bụng ,lưng vai gáy , mông đùi, mỗi vị trí massa khoảng một phút rồi di chuyển dây đai đến vị trí khác .</w:t>
+        <w:t xml:space="preserve"> khoác dây đai </w:t>
+      </w:r>
+      <w:r>
+        <w:rPr>
+          <w:rFonts w:ascii="Times New Roman" w:hAnsi="Times New Roman"/>
+          <w:i/>
+          <w:sz w:val="28"/>
+          <w:szCs w:val="28"/>
+        </w:rPr>
+        <w:t xml:space="preserve">mát xa </w:t>
+      </w:r>
+      <w:r>
+        <w:rPr>
+          <w:rFonts w:ascii="Times New Roman" w:hAnsi="Times New Roman"/>
+          <w:i/>
+          <w:sz w:val="28"/>
+          <w:szCs w:val="28"/>
+        </w:rPr>
+        <w:t xml:space="preserve">vào người và ấn công tắc mở để bắt đâu </w:t>
+      </w:r>
+      <w:r>
+        <w:rPr>
+          <w:rFonts w:ascii="Times New Roman" w:hAnsi="Times New Roman"/>
+          <w:i/>
+          <w:sz w:val="28"/>
+          <w:szCs w:val="28"/>
+        </w:rPr>
+        <w:t>mát xa</w:t>
+      </w:r>
+      <w:r>
+        <w:rPr>
+          <w:rFonts w:ascii="Times New Roman" w:hAnsi="Times New Roman"/>
+          <w:i/>
+          <w:sz w:val="28"/>
+          <w:szCs w:val="28"/>
+        </w:rPr>
+        <w:t xml:space="preserve">, di chuyển dây đai </w:t>
+      </w:r>
+      <w:r>
+        <w:rPr>
+          <w:rFonts w:ascii="Times New Roman" w:hAnsi="Times New Roman"/>
+          <w:i/>
+          <w:sz w:val="28"/>
+          <w:szCs w:val="28"/>
+        </w:rPr>
+        <w:t xml:space="preserve">mát xa </w:t>
+      </w:r>
+      <w:r>
+        <w:rPr>
+          <w:rFonts w:ascii="Times New Roman" w:hAnsi="Times New Roman"/>
+          <w:i/>
+          <w:sz w:val="28"/>
+          <w:szCs w:val="28"/>
+        </w:rPr>
+        <w:t xml:space="preserve">đến các vị trí như bụng ,lưng vai gáy , mông đùi, mỗi vị trí </w:t>
+      </w:r>
+      <w:r>
+        <w:rPr>
+          <w:rFonts w:ascii="Times New Roman" w:hAnsi="Times New Roman"/>
+          <w:i/>
+          <w:sz w:val="28"/>
+          <w:szCs w:val="28"/>
+        </w:rPr>
+        <w:t xml:space="preserve">mát xa </w:t>
+      </w:r>
+      <w:r>
+        <w:rPr>
+          <w:rFonts w:ascii="Times New Roman" w:hAnsi="Times New Roman"/>
+          <w:i/>
+          <w:sz w:val="28"/>
+          <w:szCs w:val="28"/>
+        </w:rPr>
+        <w:t>khoảng một phút rồi di chuyển dây đai đến vị trí khác .</w:t>
       </w:r>
     </w:p>
     <w:p>
@@ -1917,6 +2035,7 @@
           <w:sz w:val="28"/>
           <w:szCs w:val="28"/>
         </w:rPr>
+        <w:lastRenderedPageBreak/>
         <w:t>Với 30 phút tập luyện mỗi ngày bạn sẽ có một dáng vóc hoàng hảo, đặc biệt tốt cho hệ tim mạch, tăng cường trao đổi chất, giúp cơ thể cải thiện hệ thống xương khớp, tăng sự dẻo dai cho cơ thể.</w:t>
       </w:r>
     </w:p>
@@ -1932,16 +2051,16 @@
           <w:i/>
           <w:sz w:val="28"/>
           <w:szCs w:val="28"/>
-        </w:rPr>
-      </w:pPr>
-      <w:r>
-        <w:rPr>
-          <w:rFonts w:ascii="Times New Roman" w:hAnsi="Times New Roman"/>
-          <w:i/>
-          <w:sz w:val="28"/>
-          <w:szCs w:val="28"/>
-        </w:rPr>
-        <w:lastRenderedPageBreak/>
+          <w:highlight w:val="green"/>
+        </w:rPr>
+      </w:pPr>
+      <w:r>
+        <w:rPr>
+          <w:rFonts w:ascii="Times New Roman" w:hAnsi="Times New Roman"/>
+          <w:i/>
+          <w:sz w:val="28"/>
+          <w:szCs w:val="28"/>
+        </w:rPr>
         <w:t>Nếu bạn là một chuyên gia th</w:t>
       </w:r>
       <w:r>
@@ -1969,7 +2088,16 @@
           <w:sz w:val="28"/>
           <w:szCs w:val="28"/>
         </w:rPr>
-        <w:t xml:space="preserve">0 </w:t>
+        <w:t>o</w:t>
+      </w:r>
+      <w:r>
+        <w:rPr>
+          <w:rFonts w:ascii="Times New Roman" w:hAnsi="Times New Roman"/>
+          <w:i/>
+          <w:sz w:val="28"/>
+          <w:szCs w:val="28"/>
+        </w:rPr>
+        <w:t xml:space="preserve"> </w:t>
       </w:r>
       <w:r>
         <w:rPr>
@@ -1987,25 +2115,17 @@
           <w:sz w:val="28"/>
           <w:szCs w:val="28"/>
         </w:rPr>
-        <w:t xml:space="preserve"> Stop 3 giây khi khởi động máy</w:t>
-      </w:r>
-      <w:r>
-        <w:rPr>
-          <w:rFonts w:ascii="Times New Roman" w:hAnsi="Times New Roman"/>
-          <w:i/>
-          <w:sz w:val="28"/>
-          <w:szCs w:val="28"/>
-        </w:rPr>
-        <w:t xml:space="preserve"> để bỏ qua Trợ lý ảo nhé</w:t>
-      </w:r>
-      <w:r>
-        <w:rPr>
-          <w:rFonts w:ascii="Times New Roman" w:hAnsi="Times New Roman"/>
-          <w:i/>
-          <w:sz w:val="28"/>
-          <w:szCs w:val="28"/>
-        </w:rPr>
-        <w:t>.</w:t>
+        <w:t xml:space="preserve"> Stop 3 giây khi khởi động </w:t>
+      </w:r>
+      <w:r>
+        <w:rPr>
+          <w:rFonts w:ascii="Times New Roman" w:hAnsi="Times New Roman"/>
+          <w:i/>
+          <w:sz w:val="28"/>
+          <w:szCs w:val="28"/>
+          <w:highlight w:val="green"/>
+        </w:rPr>
+        <w:t>máy để bỏ qua Trợ lý ảo nhé.</w:t>
       </w:r>
     </w:p>
     <w:p>
@@ -2014,6 +2134,7 @@
         <w:rPr>
           <w:rFonts w:ascii="Times New Roman" w:hAnsi="Times New Roman"/>
           <w:i/>
+          <w:color w:val="FF0000"/>
           <w:sz w:val="28"/>
           <w:szCs w:val="28"/>
         </w:rPr>
@@ -2381,6 +2502,7 @@
                 <w:szCs w:val="28"/>
                 <w:lang w:eastAsia="en-US" w:bidi="ar-SA"/>
               </w:rPr>
+              <w:lastRenderedPageBreak/>
               <w:drawing>
                 <wp:anchor distT="0" distB="0" distL="114300" distR="114300" simplePos="0" relativeHeight="251658240" behindDoc="0" locked="0" layoutInCell="1" allowOverlap="1" wp14:anchorId="173E2FD3" wp14:editId="47BD7264">
                   <wp:simplePos x="0" y="0"/>

</xml_diff>